<commit_message>
huziang update class plot
</commit_message>
<xml_diff>
--- a/图书馆选座系统需求与设计文档.docx
+++ b/图书馆选座系统需求与设计文档.docx
@@ -16170,7 +16170,7 @@
           <wp:inline distT="0" distB="0" distL="114300" distR="114300">
             <wp:extent cx="5266690" cy="4130040"/>
             <wp:effectExtent l="0" t="0" r="0" b="0"/>
-            <wp:docPr id="51" name="图片 51" descr="时序图"/>
+            <wp:docPr id="53" name="图片 53" descr="时序图"/>
             <wp:cNvGraphicFramePr>
               <a:graphicFrameLocks xmlns:a="http://schemas.openxmlformats.org/drawingml/2006/main" noChangeAspect="1"/>
             </wp:cNvGraphicFramePr>
@@ -16178,7 +16178,7 @@
               <a:graphicData uri="http://schemas.openxmlformats.org/drawingml/2006/picture">
                 <pic:pic xmlns:pic="http://schemas.openxmlformats.org/drawingml/2006/picture">
                   <pic:nvPicPr>
-                    <pic:cNvPr id="51" name="图片 51" descr="时序图"/>
+                    <pic:cNvPr id="53" name="图片 53" descr="时序图"/>
                     <pic:cNvPicPr>
                       <a:picLocks noChangeAspect="1"/>
                     </pic:cNvPicPr>
@@ -16267,6 +16267,48 @@
           <w:szCs w:val="24"/>
         </w:rPr>
       </w:pPr>
+      <w:r>
+        <w:rPr>
+          <w:szCs w:val="24"/>
+        </w:rPr>
+        <w:drawing>
+          <wp:inline distT="0" distB="0" distL="114300" distR="114300">
+            <wp:extent cx="5276850" cy="4220210"/>
+            <wp:effectExtent l="0" t="0" r="0" b="0"/>
+            <wp:docPr id="54" name="图片 54" descr="协作图"/>
+            <wp:cNvGraphicFramePr>
+              <a:graphicFrameLocks xmlns:a="http://schemas.openxmlformats.org/drawingml/2006/main" noChangeAspect="1"/>
+            </wp:cNvGraphicFramePr>
+            <a:graphic xmlns:a="http://schemas.openxmlformats.org/drawingml/2006/main">
+              <a:graphicData uri="http://schemas.openxmlformats.org/drawingml/2006/picture">
+                <pic:pic xmlns:pic="http://schemas.openxmlformats.org/drawingml/2006/picture">
+                  <pic:nvPicPr>
+                    <pic:cNvPr id="54" name="图片 54" descr="协作图"/>
+                    <pic:cNvPicPr>
+                      <a:picLocks noChangeAspect="1"/>
+                    </pic:cNvPicPr>
+                  </pic:nvPicPr>
+                  <pic:blipFill>
+                    <a:blip r:embed="rId25"/>
+                    <a:stretch>
+                      <a:fillRect/>
+                    </a:stretch>
+                  </pic:blipFill>
+                  <pic:spPr>
+                    <a:xfrm>
+                      <a:off x="0" y="0"/>
+                      <a:ext cx="5276850" cy="4220210"/>
+                    </a:xfrm>
+                    <a:prstGeom prst="rect">
+                      <a:avLst/>
+                    </a:prstGeom>
+                  </pic:spPr>
+                </pic:pic>
+              </a:graphicData>
+            </a:graphic>
+          </wp:inline>
+        </w:drawing>
+      </w:r>
       <w:bookmarkStart w:id="15" w:name="_GoBack"/>
       <w:bookmarkEnd w:id="15"/>
     </w:p>
@@ -16418,7 +16460,7 @@
                     </pic:cNvPicPr>
                   </pic:nvPicPr>
                   <pic:blipFill>
-                    <a:blip r:embed="rId25"/>
+                    <a:blip r:embed="rId26"/>
                     <a:stretch>
                       <a:fillRect/>
                     </a:stretch>
@@ -16524,7 +16566,7 @@
                     </pic:cNvPicPr>
                   </pic:nvPicPr>
                   <pic:blipFill>
-                    <a:blip r:embed="rId26"/>
+                    <a:blip r:embed="rId27"/>
                     <a:stretch>
                       <a:fillRect/>
                     </a:stretch>
@@ -16629,7 +16671,7 @@
                     </pic:cNvPicPr>
                   </pic:nvPicPr>
                   <pic:blipFill>
-                    <a:blip r:embed="rId27">
+                    <a:blip r:embed="rId28">
                       <a:extLst>
                         <a:ext uri="{28A0092B-C50C-407E-A947-70E740481C1C}">
                           <a14:useLocalDpi xmlns:a14="http://schemas.microsoft.com/office/drawing/2010/main" val="0"/>
@@ -16811,7 +16853,7 @@
                     </pic:cNvPicPr>
                   </pic:nvPicPr>
                   <pic:blipFill>
-                    <a:blip r:embed="rId28"/>
+                    <a:blip r:embed="rId29"/>
                     <a:stretch>
                       <a:fillRect/>
                     </a:stretch>
@@ -16924,7 +16966,7 @@
                     </pic:cNvPicPr>
                   </pic:nvPicPr>
                   <pic:blipFill>
-                    <a:blip r:embed="rId29">
+                    <a:blip r:embed="rId30">
                       <a:extLst>
                         <a:ext uri="{28A0092B-C50C-407E-A947-70E740481C1C}">
                           <a14:useLocalDpi xmlns:a14="http://schemas.microsoft.com/office/drawing/2010/main" val="0"/>
@@ -17036,7 +17078,7 @@
                     </pic:cNvPicPr>
                   </pic:nvPicPr>
                   <pic:blipFill>
-                    <a:blip r:embed="rId30">
+                    <a:blip r:embed="rId31">
                       <a:extLst>
                         <a:ext uri="{28A0092B-C50C-407E-A947-70E740481C1C}">
                           <a14:useLocalDpi xmlns:a14="http://schemas.microsoft.com/office/drawing/2010/main" val="0"/>
@@ -17084,7 +17126,7 @@
                     </pic:cNvPicPr>
                   </pic:nvPicPr>
                   <pic:blipFill>
-                    <a:blip r:embed="rId31">
+                    <a:blip r:embed="rId32">
                       <a:extLst>
                         <a:ext uri="{28A0092B-C50C-407E-A947-70E740481C1C}">
                           <a14:useLocalDpi xmlns:a14="http://schemas.microsoft.com/office/drawing/2010/main" val="0"/>

</xml_diff>